<commit_message>
filtreler ile ilgili kaynak eklendi
</commit_message>
<xml_diff>
--- a/2.Sınıf/1.Donem/Temel Elektrik Laboratuvari/Deney Föyü 3.docx
+++ b/2.Sınıf/1.Donem/Temel Elektrik Laboratuvari/Deney Föyü 3.docx
@@ -889,13 +889,8 @@
                     <w:pPr>
                       <w:spacing w:line="245" w:lineRule="exact"/>
                     </w:pPr>
-                    <w:proofErr w:type="gramStart"/>
                     <w:r>
-                      <w:t>yada</w:t>
-                    </w:r>
-                    <w:proofErr w:type="gramEnd"/>
-                    <w:r>
-                      <w:t xml:space="preserve"> E= V</w:t>
+                      <w:t>yada E= V</w:t>
                     </w:r>
                     <w:r>
                       <w:rPr>
@@ -1665,31 +1660,7 @@
                 <w:szCs w:val="20"/>
                 <w:u w:val="single"/>
               </w:rPr>
-              <w:t xml:space="preserve"> </w:t>
-            </w:r>
-            <w:proofErr w:type="gramStart"/>
-            <w:r>
-              <w:rPr>
-                <w:b/>
-                <w:bCs/>
-                <w:w w:val="110"/>
-                <w:sz w:val="20"/>
-                <w:szCs w:val="20"/>
-                <w:u w:val="single"/>
-              </w:rPr>
-              <w:t>&lt; -</w:t>
-            </w:r>
-            <w:proofErr w:type="gramEnd"/>
-            <w:r>
-              <w:rPr>
-                <w:b/>
-                <w:bCs/>
-                <w:w w:val="110"/>
-                <w:sz w:val="20"/>
-                <w:szCs w:val="20"/>
-                <w:u w:val="single"/>
-              </w:rPr>
-              <w:t>29,44</w:t>
+              <w:t xml:space="preserve"> &lt; -29,44</w:t>
             </w:r>
             <w:r>
               <w:rPr>
@@ -1728,7 +1699,6 @@
               <w:spacing w:before="6"/>
               <w:ind w:left="178"/>
             </w:pPr>
-            <w:proofErr w:type="gramStart"/>
             <w:r>
               <w:t xml:space="preserve">I </w:t>
             </w:r>
@@ -1741,7 +1711,6 @@
             <w:r>
               <w:t>=</w:t>
             </w:r>
-            <w:proofErr w:type="gramEnd"/>
             <w:r>
               <w:rPr>
                 <w:u w:val="single"/>
@@ -2555,27 +2524,7 @@
           <w:sz w:val="24"/>
           <w:szCs w:val="20"/>
         </w:rPr>
-        <w:t xml:space="preserve">                  Devrede ölçülen gerilimler ile aynı çıkmamıştır onun sebebi ise faz farkından dolayıdır. Kondasatör </w:t>
-      </w:r>
-      <w:proofErr w:type="gramStart"/>
-      <w:r>
-        <w:rPr>
-          <w:b/>
-          <w:bCs/>
-          <w:sz w:val="24"/>
-          <w:szCs w:val="20"/>
-        </w:rPr>
-        <w:t>gerilimi ,</w:t>
-      </w:r>
-      <w:proofErr w:type="gramEnd"/>
-      <w:r>
-        <w:rPr>
-          <w:b/>
-          <w:bCs/>
-          <w:sz w:val="24"/>
-          <w:szCs w:val="20"/>
-        </w:rPr>
-        <w:t xml:space="preserve"> akımından 90</w:t>
+        <w:t xml:space="preserve">                  Devrede ölçülen gerilimler ile aynı çıkmamıştır onun sebebi ise faz farkından dolayıdır. Kondasatör gerilimi , akımından 90</w:t>
       </w:r>
       <w:r>
         <w:rPr>
@@ -2741,11 +2690,7 @@
                       <w:ind w:left="-16"/>
                     </w:pPr>
                     <w:r>
-                      <w:t xml:space="preserve">R, </w:t>
-                    </w:r>
-                    <w:proofErr w:type="gramStart"/>
-                    <w:r>
-                      <w:t>X</w:t>
+                      <w:t>R, X</w:t>
                     </w:r>
                     <w:r>
                       <w:rPr>
@@ -2754,11 +2699,7 @@
                       <w:t>C</w:t>
                     </w:r>
                     <w:r>
-                      <w:t>,</w:t>
-                    </w:r>
-                    <w:proofErr w:type="gramEnd"/>
-                    <w:r>
-                      <w:t xml:space="preserve"> ve Z</w:t>
+                      <w:t>, ve Z</w:t>
                     </w:r>
                     <w:r>
                       <w:rPr>
@@ -2945,13 +2886,8 @@
         <w:spacing w:before="122"/>
         <w:ind w:left="499"/>
       </w:pPr>
-      <w:proofErr w:type="gramStart"/>
-      <w:r>
-        <w:t>sırasıyla</w:t>
-      </w:r>
-      <w:proofErr w:type="gramEnd"/>
-      <w:r>
-        <w:t>, X</w:t>
+      <w:r>
+        <w:t>sırasıyla, X</w:t>
       </w:r>
       <w:r>
         <w:rPr>
@@ -3293,13 +3229,8 @@
           </v:shape>
         </w:pict>
       </w:r>
-      <w:proofErr w:type="gramStart"/>
-      <w:r>
-        <w:t>denklemleriyle</w:t>
-      </w:r>
-      <w:proofErr w:type="gramEnd"/>
-      <w:r>
-        <w:t xml:space="preserve"> hesaplanabilir.</w:t>
+      <w:r>
+        <w:t>denklemleriyle hesaplanabilir.</w:t>
       </w:r>
     </w:p>
     <w:p>
@@ -4148,14 +4079,7 @@
       </w:r>
       <w:r>
         <w:tab/>
-      </w:r>
-      <w:proofErr w:type="gramStart"/>
-      <w:r>
-        <w:t>yada</w:t>
-      </w:r>
-      <w:proofErr w:type="gramEnd"/>
-      <w:r>
-        <w:t xml:space="preserve"> E=</w:t>
+        <w:t>yada E=</w:t>
       </w:r>
       <w:r>
         <w:rPr>
@@ -5213,7 +5137,6 @@
               </w:rPr>
               <w:t xml:space="preserve"> </w:t>
             </w:r>
-            <w:proofErr w:type="gramStart"/>
             <w:r>
               <w:t xml:space="preserve">= </w:t>
             </w:r>
@@ -5230,7 +5153,6 @@
               </w:rPr>
               <w:tab/>
             </w:r>
-            <w:proofErr w:type="gramEnd"/>
           </w:p>
         </w:tc>
       </w:tr>
@@ -5266,11 +5188,9 @@
               <w:spacing w:before="53"/>
               <w:ind w:left="179"/>
             </w:pPr>
-            <w:proofErr w:type="gramStart"/>
             <w:r>
               <w:t>θ</w:t>
             </w:r>
-            <w:proofErr w:type="gramEnd"/>
             <w:r>
               <w:rPr>
                 <w:spacing w:val="-1"/>
@@ -5795,11 +5715,7 @@
                       <w:ind w:left="4"/>
                     </w:pPr>
                     <w:r>
-                      <w:t xml:space="preserve">R, </w:t>
-                    </w:r>
-                    <w:proofErr w:type="gramStart"/>
-                    <w:r>
-                      <w:t>X</w:t>
+                      <w:t>R, X</w:t>
                     </w:r>
                     <w:r>
                       <w:rPr>
@@ -5808,11 +5724,7 @@
                       <w:t>L</w:t>
                     </w:r>
                     <w:r>
-                      <w:t>,</w:t>
-                    </w:r>
-                    <w:proofErr w:type="gramEnd"/>
-                    <w:r>
-                      <w:t xml:space="preserve"> ve Z</w:t>
+                      <w:t>, ve Z</w:t>
                     </w:r>
                     <w:r>
                       <w:rPr>
@@ -6423,23 +6335,7 @@
         <w:t>L</w:t>
       </w:r>
       <w:r>
-        <w:t xml:space="preserve">, frekansla değişir. Bu nedenle, L2 ve C3'ten oluşan paralel devrenin net empedansı </w:t>
-      </w:r>
-      <w:proofErr w:type="gramStart"/>
-      <w:r>
-        <w:t>da  frekansla</w:t>
-      </w:r>
-      <w:proofErr w:type="gramEnd"/>
-      <w:r>
-        <w:t xml:space="preserve"> değişecektir. </w:t>
-      </w:r>
-      <w:proofErr w:type="gramStart"/>
-      <w:r>
-        <w:t>fr</w:t>
-      </w:r>
-      <w:proofErr w:type="gramEnd"/>
-      <w:r>
-        <w:t xml:space="preserve"> rezonans frekansı olarak ifade edilen bir frekans değerinde, X</w:t>
+        <w:t>, frekansla değişir. Bu nedenle, L2 ve C3'ten oluşan paralel devrenin net empedansı da  frekansla değişecektir. fr rezonans frekansı olarak ifade edilen bir frekans değerinde, X</w:t>
       </w:r>
       <w:r>
         <w:rPr>
@@ -6505,13 +6401,8 @@
           </v:group>
         </w:pict>
       </w:r>
-      <w:proofErr w:type="gramStart"/>
-      <w:r>
-        <w:t>fr</w:t>
-      </w:r>
-      <w:proofErr w:type="gramEnd"/>
-      <w:r>
-        <w:t>=1/(2</w:t>
+      <w:r>
+        <w:t>fr=1/(2</w:t>
       </w:r>
       <w:r>
         <w:rPr>
@@ -7045,7 +6936,6 @@
         </w:rPr>
         <w:t xml:space="preserve"> </w:t>
       </w:r>
-      <w:proofErr w:type="gramStart"/>
       <w:r>
         <w:t>=</w:t>
       </w:r>
@@ -7067,16 +6957,7 @@
           <w:bCs/>
           <w:u w:val="single"/>
         </w:rPr>
-        <w:t>2</w:t>
-      </w:r>
-      <w:proofErr w:type="gramEnd"/>
-      <w:r>
-        <w:rPr>
-          <w:b/>
-          <w:bCs/>
-          <w:u w:val="single"/>
-        </w:rPr>
-        <w:t>,32V</w:t>
+        <w:t>2,32V</w:t>
       </w:r>
       <w:r>
         <w:rPr>
@@ -7221,11 +7102,9 @@
         <w:spacing w:before="1" w:line="560" w:lineRule="atLeast"/>
         <w:ind w:right="476"/>
       </w:pPr>
-      <w:proofErr w:type="gramStart"/>
       <w:r>
         <w:t>fr</w:t>
       </w:r>
-      <w:proofErr w:type="gramEnd"/>
       <w:r>
         <w:rPr>
           <w:spacing w:val="29"/>
@@ -7278,11 +7157,9 @@
         <w:spacing w:before="133"/>
         <w:ind w:left="1084"/>
       </w:pPr>
-      <w:proofErr w:type="gramStart"/>
       <w:r>
         <w:t>fr</w:t>
       </w:r>
-      <w:proofErr w:type="gramEnd"/>
       <w:r>
         <w:rPr>
           <w:spacing w:val="-1"/>
@@ -7440,13 +7317,8 @@
         <w:ind w:left="1083" w:right="3052"/>
       </w:pPr>
       <w:r>
-        <w:t xml:space="preserve">Osiloskop kullanarak, giriş frekansını ölçün ve kaydedin. </w:t>
-      </w:r>
-      <w:proofErr w:type="gramStart"/>
-      <w:r>
-        <w:t>f</w:t>
-      </w:r>
-      <w:proofErr w:type="gramEnd"/>
+        <w:t>Osiloskop kullanarak, giriş frekansını ölçün ve kaydedin. f</w:t>
+      </w:r>
       <w:r>
         <w:rPr>
           <w:spacing w:val="-1"/>
@@ -7492,13 +7364,8 @@
         <w:pStyle w:val="GvdeMetni"/>
         <w:ind w:left="1083"/>
       </w:pPr>
-      <w:proofErr w:type="gramStart"/>
-      <w:r>
-        <w:t>f</w:t>
-      </w:r>
-      <w:proofErr w:type="gramEnd"/>
-      <w:r>
-        <w:t xml:space="preserve"> frekans değeri ile, 5. adımda hesaplanan fr rezonans frekans değeri aynı mıdır?</w:t>
+      <w:r>
+        <w:t>f frekans değeri ile, 5. adımda hesaplanan fr rezonans frekans değeri aynı mıdır?</w:t>
       </w:r>
     </w:p>
     <w:p>
@@ -7776,33 +7643,6 @@
     <w:p>
       <w:pPr>
         <w:pStyle w:val="GvdeMetni"/>
-        <w:spacing w:before="4"/>
-        <w:rPr>
-          <w:sz w:val="25"/>
-        </w:rPr>
-      </w:pPr>
-    </w:p>
-    <w:p>
-      <w:pPr>
-        <w:pStyle w:val="GvdeMetni"/>
-        <w:spacing w:before="4"/>
-        <w:rPr>
-          <w:sz w:val="12"/>
-        </w:rPr>
-      </w:pPr>
-    </w:p>
-    <w:p>
-      <w:pPr>
-        <w:pStyle w:val="GvdeMetni"/>
-        <w:spacing w:before="10"/>
-        <w:rPr>
-          <w:sz w:val="7"/>
-        </w:rPr>
-      </w:pPr>
-    </w:p>
-    <w:p>
-      <w:pPr>
-        <w:pStyle w:val="GvdeMetni"/>
         <w:ind w:left="7061"/>
         <w:rPr>
           <w:sz w:val="20"/>
@@ -8188,15 +8028,7 @@
         <w:t>T</w:t>
       </w:r>
       <w:r>
-        <w:t xml:space="preserve"> = R + </w:t>
-      </w:r>
-      <w:proofErr w:type="gramStart"/>
-      <w:r>
-        <w:t>j(</w:t>
-      </w:r>
-      <w:proofErr w:type="gramEnd"/>
-      <w:r>
-        <w:t>X</w:t>
+        <w:t xml:space="preserve"> = R + j(X</w:t>
       </w:r>
       <w:r>
         <w:rPr>
@@ -8248,15 +8080,7 @@
         </w:pict>
       </w:r>
       <w:r>
-        <w:t xml:space="preserve">Bir fr frekans değerinde, reaktif terim sıfıra eşit olur ve empedans tamamen dirençsel olur. Bu durum seri rezonans ve fr, seri-rezonans frekansı olarak bilinir. </w:t>
-      </w:r>
-      <w:proofErr w:type="gramStart"/>
-      <w:r>
-        <w:t>fr</w:t>
-      </w:r>
-      <w:proofErr w:type="gramEnd"/>
-      <w:r>
-        <w:t>, reaktif terim sıfıra eşitlenerek, devre parametrelerine göre şu şekilde ifade</w:t>
+        <w:t>Bir fr frekans değerinde, reaktif terim sıfıra eşit olur ve empedans tamamen dirençsel olur. Bu durum seri rezonans ve fr, seri-rezonans frekansı olarak bilinir. fr, reaktif terim sıfıra eşitlenerek, devre parametrelerine göre şu şekilde ifade</w:t>
       </w:r>
       <w:r>
         <w:rPr>
@@ -8285,7 +8109,6 @@
         </w:tabs>
         <w:ind w:left="1384"/>
       </w:pPr>
-      <w:proofErr w:type="gramStart"/>
       <w:r>
         <w:t>X</w:t>
       </w:r>
@@ -8296,11 +8119,7 @@
         <w:t>L</w:t>
       </w:r>
       <w:r>
-        <w:t xml:space="preserve"> -</w:t>
-      </w:r>
-      <w:proofErr w:type="gramEnd"/>
-      <w:r>
-        <w:t xml:space="preserve"> X</w:t>
+        <w:t xml:space="preserve"> - X</w:t>
       </w:r>
       <w:r>
         <w:rPr>
@@ -8429,19 +8248,11 @@
           </wp:anchor>
         </w:drawing>
       </w:r>
-      <w:proofErr w:type="gramStart"/>
       <w:r>
         <w:rPr>
           <w:position w:val="1"/>
         </w:rPr>
-        <w:t>f</w:t>
-      </w:r>
-      <w:proofErr w:type="gramEnd"/>
-      <w:r>
-        <w:rPr>
-          <w:position w:val="1"/>
-        </w:rPr>
-        <w:t xml:space="preserve"> = fr</w:t>
+        <w:t>f = fr</w:t>
       </w:r>
       <w:r>
         <w:rPr>
@@ -8525,13 +8336,8 @@
         <w:ind w:left="784" w:right="475"/>
         <w:jc w:val="both"/>
       </w:pPr>
-      <w:proofErr w:type="gramStart"/>
-      <w:r>
-        <w:t>fr</w:t>
-      </w:r>
-      <w:proofErr w:type="gramEnd"/>
-      <w:r>
-        <w:t xml:space="preserve"> frekansında, devre minimum empedansa (Z</w:t>
+      <w:r>
+        <w:t>fr frekansında, devre minimum empedansa (Z</w:t>
       </w:r>
       <w:r>
         <w:rPr>
@@ -9322,21 +9128,13 @@
       </w:pPr>
       <w:r>
         <w:lastRenderedPageBreak/>
-        <w:t>Ein</w:t>
-      </w:r>
-      <w:proofErr w:type="gramStart"/>
-      <w:r>
-        <w:t>=</w:t>
+        <w:t>Ein=</w:t>
       </w:r>
       <w:r>
         <w:t xml:space="preserve"> </w:t>
       </w:r>
       <w:r>
-        <w:t xml:space="preserve"> 5</w:t>
-      </w:r>
-      <w:proofErr w:type="gramEnd"/>
-      <w:r>
-        <w:t>V</w:t>
+        <w:t xml:space="preserve"> 5V</w:t>
       </w:r>
       <w:r>
         <w:rPr>
@@ -9655,13 +9453,8 @@
           <w:bCs/>
         </w:rPr>
       </w:pPr>
-      <w:proofErr w:type="gramStart"/>
-      <w:r>
-        <w:t>fr</w:t>
-      </w:r>
-      <w:proofErr w:type="gramEnd"/>
-      <w:r>
-        <w:t>=</w:t>
+      <w:r>
+        <w:t>fr=</w:t>
       </w:r>
       <w:r>
         <w:rPr>
@@ -9795,13 +9588,8 @@
           </wp:anchor>
         </w:drawing>
       </w:r>
-      <w:proofErr w:type="gramStart"/>
-      <w:r>
-        <w:t>fr</w:t>
-      </w:r>
-      <w:proofErr w:type="gramEnd"/>
-      <w:r>
-        <w:t>=</w:t>
+      <w:r>
+        <w:t>fr=</w:t>
       </w:r>
       <w:r>
         <w:rPr>
@@ -10189,13 +9977,8 @@
           </wp:anchor>
         </w:drawing>
       </w:r>
-      <w:proofErr w:type="gramStart"/>
-      <w:r>
-        <w:t>adımı</w:t>
-      </w:r>
-      <w:proofErr w:type="gramEnd"/>
-      <w:r>
-        <w:t xml:space="preserve"> tekrarlayın ve bu iki frekans değerini</w:t>
+      <w:r>
+        <w:t>adımı tekrarlayın ve bu iki frekans değerini</w:t>
       </w:r>
       <w:r>
         <w:rPr>
@@ -10423,13 +10206,8 @@
         <w:spacing w:before="93"/>
         <w:ind w:hanging="246"/>
       </w:pPr>
-      <w:proofErr w:type="gramStart"/>
-      <w:r>
-        <w:t>adımı</w:t>
-      </w:r>
-      <w:proofErr w:type="gramEnd"/>
-      <w:r>
-        <w:t xml:space="preserve"> tekrarlayın ve bu iki frekans değerini</w:t>
+      <w:r>
+        <w:t>adımı tekrarlayın ve bu iki frekans değerini</w:t>
       </w:r>
       <w:r>
         <w:rPr>
@@ -10455,17 +10233,7 @@
           <w:szCs w:val="18"/>
           <w:u w:val="single"/>
         </w:rPr>
-        <w:t>2,04kHz</w:t>
-      </w:r>
-      <w:r>
-        <w:rPr>
-          <w:b/>
-          <w:bCs/>
-          <w:sz w:val="18"/>
-          <w:szCs w:val="18"/>
-          <w:u w:val="single"/>
-        </w:rPr>
-        <w:t xml:space="preserve"> frekans değerleri</w:t>
+        <w:t>2,04kHz frekans değerleri</w:t>
       </w:r>
       <w:r>
         <w:rPr>
@@ -10582,7 +10350,6 @@
         </w:rPr>
         <w:t xml:space="preserve"> </w:t>
       </w:r>
-      <w:proofErr w:type="gramStart"/>
       <w:r>
         <w:t>=</w:t>
       </w:r>
@@ -10606,7 +10373,6 @@
         </w:rPr>
         <w:t>0,464</w:t>
       </w:r>
-      <w:proofErr w:type="gramEnd"/>
       <w:r>
         <w:rPr>
           <w:b/>
@@ -10723,13 +10489,8 @@
           </v:group>
         </w:pict>
       </w:r>
-      <w:proofErr w:type="gramStart"/>
-      <w:r>
-        <w:t>adımı</w:t>
-      </w:r>
-      <w:proofErr w:type="gramEnd"/>
-      <w:r>
-        <w:t xml:space="preserve"> tekrarlayın ve bu iki frekans değerini</w:t>
+      <w:r>
+        <w:t>adımı tekrarlayın ve bu iki frekans değerini</w:t>
       </w:r>
       <w:r>
         <w:rPr>
@@ -10814,11 +10575,7 @@
         <w:t>L</w:t>
       </w:r>
       <w:r>
-        <w:t>/Ein denklemini kullanarak, seri-rezonans devresinin Q değerini hesaplayın. Q</w:t>
-      </w:r>
-      <w:proofErr w:type="gramStart"/>
-      <w:r>
-        <w:t xml:space="preserve">= </w:t>
+        <w:t xml:space="preserve">/Ein denklemini kullanarak, seri-rezonans devresinin Q değerini hesaplayın. Q= </w:t>
       </w:r>
       <w:r>
         <w:rPr>
@@ -10834,17 +10591,7 @@
           <w:w w:val="99"/>
           <w:u w:val="single"/>
         </w:rPr>
-        <w:t>3,635</w:t>
-      </w:r>
-      <w:proofErr w:type="gramEnd"/>
-      <w:r>
-        <w:rPr>
-          <w:b/>
-          <w:bCs/>
-          <w:w w:val="99"/>
-          <w:u w:val="single"/>
-        </w:rPr>
-        <w:t>/5</w:t>
+        <w:t>3,635/5</w:t>
       </w:r>
       <w:r>
         <w:rPr>
@@ -11361,11 +11108,7 @@
         <w:t xml:space="preserve"> </w:t>
       </w:r>
       <w:r>
-        <w:t xml:space="preserve">BW </w:t>
-      </w:r>
-      <w:proofErr w:type="gramStart"/>
-      <w:r>
-        <w:t>=</w:t>
+        <w:t>BW =</w:t>
       </w:r>
       <w:r>
         <w:rPr>
@@ -11387,7 +11130,6 @@
         </w:rPr>
         <w:t>8482</w:t>
       </w:r>
-      <w:proofErr w:type="gramEnd"/>
       <w:r>
         <w:rPr>
           <w:u w:val="single"/>
@@ -11737,15 +11479,7 @@
         <w:ind w:left="1083" w:right="1694"/>
       </w:pPr>
       <w:r>
-        <w:t xml:space="preserve">Osiloskop kullanarak, alt yarı-güç (-3dB) frekansını ölçün ve kaydedin. </w:t>
-      </w:r>
-      <w:proofErr w:type="gramStart"/>
-      <w:r>
-        <w:t>f</w:t>
-      </w:r>
-      <w:proofErr w:type="gramEnd"/>
-      <w:r>
-        <w:t>1</w:t>
+        <w:t>Osiloskop kullanarak, alt yarı-güç (-3dB) frekansını ölçün ve kaydedin. f1</w:t>
       </w:r>
       <w:r>
         <w:rPr>
@@ -11886,15 +11620,7 @@
         <w:ind w:left="1083" w:right="1633"/>
       </w:pPr>
       <w:r>
-        <w:t xml:space="preserve">Osiloskop kullanarak, üst yarı-güç (-3dB) frekansını ölçün ve kaydedin. </w:t>
-      </w:r>
-      <w:proofErr w:type="gramStart"/>
-      <w:r>
-        <w:t>f</w:t>
-      </w:r>
-      <w:proofErr w:type="gramEnd"/>
-      <w:r>
-        <w:t>2</w:t>
+        <w:t>Osiloskop kullanarak, üst yarı-güç (-3dB) frekansını ölçün ve kaydedin. f2</w:t>
       </w:r>
       <w:r>
         <w:rPr>
@@ -12119,13 +11845,8 @@
               <w:ind w:left="129" w:right="107"/>
               <w:jc w:val="center"/>
             </w:pPr>
-            <w:proofErr w:type="gramStart"/>
             <w:r>
-              <w:t>f</w:t>
-            </w:r>
-            <w:proofErr w:type="gramEnd"/>
-            <w:r>
-              <w:t xml:space="preserve"> (KHz)</w:t>
+              <w:t>f (KHz)</w:t>
             </w:r>
           </w:p>
         </w:tc>
@@ -13271,15 +12992,7 @@
         </w:drawing>
       </w:r>
       <w:r>
-        <w:t xml:space="preserve">Bu deneyde, seri-rezonans devresinin karakteristik parametreleri ölçülmüş ve rezonans eğrisi elde edilmiştir. </w:t>
-      </w:r>
-      <w:proofErr w:type="gramStart"/>
-      <w:r>
-        <w:t>fr</w:t>
-      </w:r>
-      <w:proofErr w:type="gramEnd"/>
-      <w:r>
-        <w:t xml:space="preserve"> frekansında fonksiyon üretecinin çıkış gerilimi ölçüldüğünde, gerilim, ac voltmetrenin iç direncine paralel bağlı minimum değerli R yükünden dolayı azalmıştır. Bu durum, yükleme etkisi olarak bilinir.</w:t>
+        <w:t>Bu deneyde, seri-rezonans devresinin karakteristik parametreleri ölçülmüş ve rezonans eğrisi elde edilmiştir. fr frekansında fonksiyon üretecinin çıkış gerilimi ölçüldüğünde, gerilim, ac voltmetrenin iç direncine paralel bağlı minimum değerli R yükünden dolayı azalmıştır. Bu durum, yükleme etkisi olarak bilinir.</w:t>
       </w:r>
     </w:p>
     <w:p>
@@ -13305,13 +13018,8 @@
         <w:ind w:right="759" w:firstLine="0"/>
         <w:jc w:val="both"/>
       </w:pPr>
-      <w:proofErr w:type="gramStart"/>
-      <w:r>
-        <w:t>adımda</w:t>
-      </w:r>
-      <w:proofErr w:type="gramEnd"/>
-      <w:r>
-        <w:t xml:space="preserve"> hesaplanan fr değeri, yaklaşık 5032.92 Hz’dir. Bu değer, cihazlarda ve devre elemanlarında var olan yapısal hatalardan dolayı, ölçülen değerden biraz farklı olabilir.</w:t>
+      <w:r>
+        <w:t>adımda hesaplanan fr değeri, yaklaşık 5032.92 Hz’dir. Bu değer, cihazlarda ve devre elemanlarında var olan yapısal hatalardan dolayı, ölçülen değerden biraz farklı olabilir.</w:t>
       </w:r>
     </w:p>
     <w:p>
@@ -13427,23 +13135,7 @@
         </w:drawing>
       </w:r>
       <w:r>
-        <w:t xml:space="preserve">Rezonansta akım maksimum olduğu için, seri rezonans devresinde harcanan güç de maksimumdur. </w:t>
-      </w:r>
-      <w:proofErr w:type="gramStart"/>
-      <w:r>
-        <w:t>fr’nin</w:t>
-      </w:r>
-      <w:proofErr w:type="gramEnd"/>
-      <w:r>
-        <w:t xml:space="preserve"> her iki tarafında, harcanan gücün, rezonanstaki gücün yarısına eşit olduğu iki frekans değeri olacaktır. Bu frekanslar, alt (f1) ve üst (f2) yarı-güç frekansları olarak tanımlanır. </w:t>
-      </w:r>
-      <w:proofErr w:type="gramStart"/>
-      <w:r>
-        <w:t>f</w:t>
-      </w:r>
-      <w:proofErr w:type="gramEnd"/>
-      <w:r>
-        <w:t>1 ile f2 arasındaki frekans aralığı, seri-rezonans devresinin band genişliği (BW) olarak adlandırılır. Yani BW=f2-f1. Bu iki frekansta, akım I = 0.707Ir’dir. X</w:t>
+        <w:t>Rezonansta akım maksimum olduğu için, seri rezonans devresinde harcanan güç de maksimumdur. fr’nin her iki tarafında, harcanan gücün, rezonanstaki gücün yarısına eşit olduğu iki frekans değeri olacaktır. Bu frekanslar, alt (f1) ve üst (f2) yarı-güç frekansları olarak tanımlanır. f1 ile f2 arasındaki frekans aralığı, seri-rezonans devresinin band genişliği (BW) olarak adlandırılır. Yani BW=f2-f1. Bu iki frekansta, akım I = 0.707Ir’dir. X</w:t>
       </w:r>
       <w:r>
         <w:rPr>
@@ -13461,15 +13153,7 @@
         <w:t>L</w:t>
       </w:r>
       <w:r>
-        <w:t>/R</w:t>
-      </w:r>
-      <w:proofErr w:type="gramStart"/>
-      <w:r>
-        <w:t>=(</w:t>
-      </w:r>
-      <w:proofErr w:type="gramEnd"/>
-      <w:r>
-        <w:t>Ir X</w:t>
+        <w:t>/R=(Ir X</w:t>
       </w:r>
       <w:r>
         <w:rPr>
@@ -13914,15 +13598,7 @@
         </w:drawing>
       </w:r>
       <w:r>
-        <w:t xml:space="preserve">Şekil 3-5-1'deki paralel RLC devresi, Deney 3-4'te ele alınan seri-rezonans devresi ile benzerdir. </w:t>
-      </w:r>
-      <w:proofErr w:type="gramStart"/>
-      <w:r>
-        <w:t>fr</w:t>
-      </w:r>
-      <w:proofErr w:type="gramEnd"/>
-      <w:r>
-        <w:t xml:space="preserve"> rezonans frekansında, reaktif terim sıfıra eşit olur ve empedans tamamen dirençsel olur. Bu devrenin toplam admitansı aşağıdaki gibi ifade</w:t>
+        <w:t>Şekil 3-5-1'deki paralel RLC devresi, Deney 3-4'te ele alınan seri-rezonans devresi ile benzerdir. fr rezonans frekansında, reaktif terim sıfıra eşit olur ve empedans tamamen dirençsel olur. Bu devrenin toplam admitansı aşağıdaki gibi ifade</w:t>
       </w:r>
       <w:r>
         <w:rPr>
@@ -14199,13 +13875,8 @@
         <w:ind w:left="783" w:right="475"/>
         <w:jc w:val="both"/>
       </w:pPr>
-      <w:proofErr w:type="gramStart"/>
-      <w:r>
-        <w:t>fr</w:t>
-      </w:r>
-      <w:proofErr w:type="gramEnd"/>
-      <w:r>
-        <w:t xml:space="preserve"> frekansı, reaktif terim sıfıra eşitlenerek, devre parametrelerine göre şu şekilde ifade edilebilir:</w:t>
+      <w:r>
+        <w:t>fr frekansı, reaktif terim sıfıra eşitlenerek, devre parametrelerine göre şu şekilde ifade edilebilir:</w:t>
       </w:r>
     </w:p>
     <w:p>
@@ -14358,15 +14029,7 @@
         <w:t>2</w:t>
       </w:r>
       <w:r>
-        <w:t xml:space="preserve"> = X </w:t>
-      </w:r>
-      <w:proofErr w:type="gramStart"/>
-      <w:r>
-        <w:t>X -</w:t>
-      </w:r>
-      <w:proofErr w:type="gramEnd"/>
-      <w:r>
-        <w:t xml:space="preserve"> R</w:t>
+        <w:t xml:space="preserve"> = X X - R</w:t>
       </w:r>
       <w:r>
         <w:rPr>
@@ -14531,7 +14194,6 @@
       <w:r>
         <w:br w:type="column"/>
       </w:r>
-      <w:proofErr w:type="gramStart"/>
       <w:r>
         <w:rPr>
           <w:sz w:val="21"/>
@@ -14542,14 +14204,7 @@
         <w:rPr>
           <w:position w:val="-13"/>
         </w:rPr>
-        <w:t>-</w:t>
-      </w:r>
-      <w:proofErr w:type="gramEnd"/>
-      <w:r>
-        <w:rPr>
-          <w:position w:val="-13"/>
-        </w:rPr>
-        <w:t xml:space="preserve"> R</w:t>
+        <w:t>- R</w:t>
       </w:r>
       <w:r>
         <w:rPr>
@@ -14961,7 +14616,6 @@
                         <w:rFonts w:ascii="Times New Roman" w:hAnsi="Times New Roman"/>
                       </w:rPr>
                     </w:pPr>
-                    <w:proofErr w:type="gramStart"/>
                     <w:r>
                       <w:rPr>
                         <w:rFonts w:ascii="Times New Roman" w:hAnsi="Times New Roman"/>
@@ -14982,7 +14636,6 @@
                       </w:rPr>
                       <w:t>L</w:t>
                     </w:r>
-                    <w:proofErr w:type="gramEnd"/>
                     <w:r>
                       <w:rPr>
                         <w:rFonts w:ascii="Times New Roman" w:hAnsi="Times New Roman"/>
@@ -15331,19 +14984,11 @@
           <w:rFonts w:ascii="Symbol" w:hAnsi="Symbol"/>
         </w:rPr>
       </w:pPr>
-      <w:proofErr w:type="gramStart"/>
       <w:r>
         <w:rPr>
           <w:rFonts w:ascii="Times New Roman" w:hAnsi="Times New Roman"/>
         </w:rPr>
-        <w:t>fr</w:t>
-      </w:r>
-      <w:proofErr w:type="gramEnd"/>
-      <w:r>
-        <w:rPr>
-          <w:rFonts w:ascii="Times New Roman" w:hAnsi="Times New Roman"/>
-        </w:rPr>
-        <w:t xml:space="preserve"> </w:t>
+        <w:t xml:space="preserve">fr </w:t>
       </w:r>
       <w:r>
         <w:rPr>
@@ -15772,13 +15417,8 @@
                     <w:pPr>
                       <w:spacing w:before="126"/>
                     </w:pPr>
-                    <w:proofErr w:type="gramStart"/>
                     <w:r>
-                      <w:t>dikkat</w:t>
-                    </w:r>
-                    <w:proofErr w:type="gramEnd"/>
-                    <w:r>
-                      <w:t xml:space="preserve"> edin.</w:t>
+                      <w:t>dikkat edin.</w:t>
                     </w:r>
                   </w:p>
                 </w:txbxContent>
@@ -16248,13 +15888,8 @@
         <w:spacing w:before="1"/>
         <w:ind w:left="1084"/>
       </w:pPr>
-      <w:proofErr w:type="gramStart"/>
-      <w:r>
-        <w:t>fr</w:t>
-      </w:r>
-      <w:proofErr w:type="gramEnd"/>
-      <w:r>
-        <w:t>=</w:t>
+      <w:r>
+        <w:t>fr=</w:t>
       </w:r>
       <w:r>
         <w:rPr>
@@ -16459,13 +16094,8 @@
         <w:spacing w:before="2"/>
         <w:ind w:left="1084"/>
       </w:pPr>
-      <w:proofErr w:type="gramStart"/>
-      <w:r>
-        <w:t>fr</w:t>
-      </w:r>
-      <w:proofErr w:type="gramEnd"/>
-      <w:r>
-        <w:t>=</w:t>
+      <w:r>
+        <w:t>fr=</w:t>
       </w:r>
       <w:r>
         <w:rPr>
@@ -16916,13 +16546,8 @@
               <w:ind w:left="203" w:right="182"/>
               <w:jc w:val="center"/>
             </w:pPr>
-            <w:proofErr w:type="gramStart"/>
             <w:r>
-              <w:t>f</w:t>
-            </w:r>
-            <w:proofErr w:type="gramEnd"/>
-            <w:r>
-              <w:t xml:space="preserve"> (KHz)</w:t>
+              <w:t>f (KHz)</w:t>
             </w:r>
           </w:p>
         </w:tc>
@@ -18242,15 +17867,7 @@
         <w:jc w:val="both"/>
       </w:pPr>
       <w:r>
-        <w:t xml:space="preserve">Yük, endüktans </w:t>
-      </w:r>
-      <w:proofErr w:type="gramStart"/>
-      <w:r>
-        <w:t>yada</w:t>
-      </w:r>
-      <w:proofErr w:type="gramEnd"/>
-      <w:r>
-        <w:t xml:space="preserve"> kondansatör gibi, reaktif elemanlar içerdiğinde, akım gerilimle aynı fazda olmayabilir. Şekil 3-6-1’e bakın. I akımı, E geriliminden θ faz açısı kadar geridedir. Anlık güç, anlık akım ve gerilim değerlerinin çarpımı olduğu için, anlık güç eğrisi, eğimli çizgilerle gösterilen bölge gibi çizilebilir.</w:t>
+        <w:t>Yük, endüktans yada kondansatör gibi, reaktif elemanlar içerdiğinde, akım gerilimle aynı fazda olmayabilir. Şekil 3-6-1’e bakın. I akımı, E geriliminden θ faz açısı kadar geridedir. Anlık güç, anlık akım ve gerilim değerlerinin çarpımı olduğu için, anlık güç eğrisi, eğimli çizgilerle gösterilen bölge gibi çizilebilir.</w:t>
       </w:r>
     </w:p>
     <w:p>
@@ -19212,25 +18829,7 @@
           <w:bCs/>
           <w:u w:val="single"/>
         </w:rPr>
-        <w:t>9*9*10^(-</w:t>
-      </w:r>
-      <w:proofErr w:type="gramStart"/>
-      <w:r>
-        <w:rPr>
-          <w:b/>
-          <w:bCs/>
-          <w:u w:val="single"/>
-        </w:rPr>
-        <w:t>3)cos</w:t>
-      </w:r>
-      <w:proofErr w:type="gramEnd"/>
-      <w:r>
-        <w:rPr>
-          <w:b/>
-          <w:bCs/>
-          <w:u w:val="single"/>
-        </w:rPr>
-        <w:t>(0)=81m</w:t>
+        <w:t>9*9*10^(-3)cos(0)=81m</w:t>
       </w:r>
       <w:r>
         <w:rPr>
@@ -19364,25 +18963,7 @@
           <w:bCs/>
           <w:u w:val="single"/>
         </w:rPr>
-        <w:t>81</w:t>
-      </w:r>
-      <w:proofErr w:type="gramStart"/>
-      <w:r>
-        <w:rPr>
-          <w:b/>
-          <w:bCs/>
-          <w:u w:val="single"/>
-        </w:rPr>
-        <w:t>/(</w:t>
-      </w:r>
-      <w:proofErr w:type="gramEnd"/>
-      <w:r>
-        <w:rPr>
-          <w:b/>
-          <w:bCs/>
-          <w:u w:val="single"/>
-        </w:rPr>
-        <w:t>1*10^3)=81m</w:t>
+        <w:t>81/(1*10^3)=81m</w:t>
       </w:r>
       <w:r>
         <w:rPr>

</xml_diff>